<commit_message>
refined/updated all scripts, analysis q1 now done
</commit_message>
<xml_diff>
--- a/gen/paper/paper.docx
+++ b/gen/paper/paper.docx
@@ -570,8 +570,29 @@
       <w:r>
         <w:t xml:space="preserve">Airbnb enjoys a competitive advantage over the traditional businesses as its supply dynamics are much more flexible than those of traditional accommodations, which forms a substantial threat. Therefore, the platform is recognized as a disruptor for the lodging industry. </w:t>
       </w:r>
-      <w:r>
-        <w:t xml:space="preserve">Researches found that a one percent increase in the number of Airbnb listings decreased hotel room revenue by 0.5% in Texas (Zervas, Byers, &amp; Proserpio, 2017). On the other hand, the sharing economy seems to primarily provide positive economic benefits for the local communities and the tourism industry, as it generates new jobs and sources of income (Fang, Ye &amp; Law 2015). </w:t>
+      <w:proofErr w:type="spellStart"/>
+      <w:r>
+        <w:t>Researches</w:t>
+      </w:r>
+      <w:proofErr w:type="spellEnd"/>
+      <w:r>
+        <w:t xml:space="preserve"> found that a one percent increase in the number of Airbnb listings decreased hotel room revenue by 0.5% in Texas (</w:t>
+      </w:r>
+      <w:proofErr w:type="spellStart"/>
+      <w:r>
+        <w:t>Zervas</w:t>
+      </w:r>
+      <w:proofErr w:type="spellEnd"/>
+      <w:r>
+        <w:t xml:space="preserve">, Byers, &amp; </w:t>
+      </w:r>
+      <w:proofErr w:type="spellStart"/>
+      <w:r>
+        <w:t>Proserpio</w:t>
+      </w:r>
+      <w:proofErr w:type="spellEnd"/>
+      <w:r>
+        <w:t xml:space="preserve">, 2017). On the other hand, the sharing economy seems to primarily provide positive economic benefits for the local communities and the tourism industry, as it generates new jobs and sources of income (Fang, Ye &amp; Law 2015). </w:t>
       </w:r>
     </w:p>
     <w:p>
@@ -598,11 +619,56 @@
         <w:jc w:val="both"/>
       </w:pPr>
       <w:r>
-        <w:t xml:space="preserve">There have only been a few studies on investigating the pricing determinants of sharing economy-based services. These examined the effects of reviews, ratings, and host photos on the prices of Airbnb accommodations. As an example, hosts awarded a superhost badge – meaning they have a good standing and excellent service standards – post their properties at higher prices, especially when they receive more reviews are higher ratings (Liang, Schuckert, Law &amp; Chen 2017). Moreover, guests seem to determine the trustworthiness of hosts from their photos and are wiling to book more expensive Airbnb properties if the hosts seem to be trustworthy. However, online reviews and ratings did not appear to have an effect on the listing price (Ert, Fleisher &amp; Magen, 2015). This may be as on average Airbnb hosts have a rating of 4.5 out of 5, which is very extreme compared to hotel firms’ ratings (Zervas, </w:t>
-      </w:r>
+        <w:t xml:space="preserve">There have only been a few studies on investigating the pricing determinants of sharing economy-based services. These examined the effects of reviews, ratings, and host photos on the prices of Airbnb accommodations. As an example, hosts awarded a </w:t>
+      </w:r>
+      <w:proofErr w:type="spellStart"/>
+      <w:r>
+        <w:t>superhost</w:t>
+      </w:r>
+      <w:proofErr w:type="spellEnd"/>
+      <w:r>
+        <w:t xml:space="preserve"> badge – meaning they have a good standing and excellent service standards – post their properties at higher prices, especially when they receive more reviews are higher ratings (Liang, </w:t>
+      </w:r>
+      <w:proofErr w:type="spellStart"/>
+      <w:r>
+        <w:t>Schuckert</w:t>
+      </w:r>
+      <w:proofErr w:type="spellEnd"/>
+      <w:r>
+        <w:t xml:space="preserve">, Law &amp; Chen 2017). Moreover, guests seem to determine the trustworthiness of hosts from their photos and are </w:t>
+      </w:r>
+      <w:proofErr w:type="spellStart"/>
+      <w:r>
+        <w:t>wiling</w:t>
+      </w:r>
+      <w:proofErr w:type="spellEnd"/>
+      <w:r>
+        <w:t xml:space="preserve"> to book more expensive Airbnb properties if the hosts seem to be trustworthy. However, online reviews and ratings did not appear to have an effect on the listing price (</w:t>
+      </w:r>
+      <w:proofErr w:type="spellStart"/>
+      <w:r>
+        <w:t>Ert</w:t>
+      </w:r>
+      <w:proofErr w:type="spellEnd"/>
+      <w:r>
+        <w:t>, Fleisher &amp; Magen, 2015). This may be as on average Airbnb hosts have a rating of 4.5 out of 5, which is very extreme compared to hotel firms’ ratings (</w:t>
+      </w:r>
+      <w:proofErr w:type="spellStart"/>
+      <w:r>
+        <w:t>Zervas</w:t>
+      </w:r>
+      <w:proofErr w:type="spellEnd"/>
+      <w:r>
+        <w:t xml:space="preserve">, </w:t>
+      </w:r>
+      <w:proofErr w:type="spellStart"/>
       <w:r>
         <w:lastRenderedPageBreak/>
-        <w:t xml:space="preserve">Proserpio &amp; Byers 2015). </w:t>
+        <w:t>Proserpio</w:t>
+      </w:r>
+      <w:proofErr w:type="spellEnd"/>
+      <w:r>
+        <w:t xml:space="preserve"> &amp; Byers 2015). </w:t>
       </w:r>
       <w:r>
         <w:t xml:space="preserve">In general, factors related to the site and property characteristics, amenities, services, rental rules, and customer reviews significantly affect the prices of sharing economy-based accommodations. In particular, Airbnb listings that offer amenities such as real beds, Wi-Fi, and free parking had higher prices compared to who did not.  </w:t>
@@ -620,7 +686,15 @@
         <w:t xml:space="preserve">According to </w:t>
       </w:r>
       <w:r>
-        <w:t xml:space="preserve">Airbnb themselves, they found that guests often filter their search results to find the top 10 amenities. Therefore, it is vital for hosts to include these amenities in their listings to increase bookings of their listings. The top 10 amenities as perceived by guests includes a pet-friendly space, wifi, free parking, pool, jacuzzi, kitchen, air conditioning, heating, washer, TV. Hosts should think about what amenities might appeal to different types of travellers, e.g. we may distinguish between families with kids (cribs, high chairs, baby gates, changing tables, baby monitors, outlet covers, kids’ cups and plates), pet parents, and remote workers (workspace, coffee maker) (Airbnb, 2020). </w:t>
+        <w:t xml:space="preserve">Airbnb themselves, they found that guests often filter their search results to find the top 10 amenities. Therefore, it is vital for hosts to include these amenities in their listings to increase bookings of their listings. The top 10 amenities as perceived by guests includes a pet-friendly space, </w:t>
+      </w:r>
+      <w:proofErr w:type="spellStart"/>
+      <w:r>
+        <w:t>wifi</w:t>
+      </w:r>
+      <w:proofErr w:type="spellEnd"/>
+      <w:r>
+        <w:t xml:space="preserve">, free parking, pool, jacuzzi, kitchen, air conditioning, heating, washer, TV. Hosts should think about what amenities might appeal to different types of travellers, e.g. we may distinguish between families with kids (cribs, high chairs, baby gates, changing tables, baby monitors, outlet covers, kids’ cups and plates), pet parents, and remote workers (workspace, coffee maker) (Airbnb, 2020). </w:t>
       </w:r>
     </w:p>
     <w:p>
@@ -657,10 +731,26 @@
         <w:jc w:val="both"/>
       </w:pPr>
       <w:r>
-        <w:t>The data analysed was obtained by InsideAirbnb, which is an activist project with the objective to provide data that quantifies the impact of short-term rentals on housing and residential communities, and provides a platform to support advocacy for policies to protect our cities from the impacts of short-term rentals</w:t>
-      </w:r>
-      <w:r>
-        <w:t xml:space="preserve"> (InsideAirbnb, 2021). Airbnb listings with no reviews were removed from our analysis to provide more accurate estimates, as Airbnb listings with at least one review will be closer to the market equilibrium price. </w:t>
+        <w:t xml:space="preserve">The data analysed was obtained by </w:t>
+      </w:r>
+      <w:proofErr w:type="spellStart"/>
+      <w:r>
+        <w:t>InsideAirbnb</w:t>
+      </w:r>
+      <w:proofErr w:type="spellEnd"/>
+      <w:r>
+        <w:t>, which is an activist project with the objective to provide data that quantifies the impact of short-term rentals on housing and residential communities, and provides a platform to support advocacy for policies to protect our cities from the impacts of short-term rentals</w:t>
+      </w:r>
+      <w:r>
+        <w:t xml:space="preserve"> (</w:t>
+      </w:r>
+      <w:proofErr w:type="spellStart"/>
+      <w:r>
+        <w:t>InsideAirbnb</w:t>
+      </w:r>
+      <w:proofErr w:type="spellEnd"/>
+      <w:r>
+        <w:t xml:space="preserve">, 2021). Airbnb listings with no reviews were removed from our analysis to provide more accurate estimates, as Airbnb listings with at least one review will be closer to the market equilibrium price. </w:t>
       </w:r>
       <w:r>
         <w:t xml:space="preserve">Similarly, we got rid of the listings where the listing price was zero. </w:t>
@@ -695,7 +785,15 @@
         <w:t xml:space="preserve">, and whether the accommodation has a balcony, backyard, waterfront, lake access, beach front, private entry, and a dedicated workspace. Moreover, there are several columns which define the quality of the listing, including the number of reviews, the mean review rating, and the number of beds and bedrooms. Then, we define the common listing attributes, which are attributes which are often present in the accommodations or expected by the consumer, such as kitchen, oven, stove, bed linens, washer, dishwasher etcetera. However, to enlarge the appeal of their listing, many hosts spice up their accommodation with some ‘extra’ – more special – attribute listings, including a fireplace, air conditioning, sauna, pool, hot tub, gym, or BBQ. </w:t>
       </w:r>
       <w:r>
-        <w:t xml:space="preserve">As we discussed before, the social aspect of renting an Airbnb is also very important, therefore we included the host quality attributes, which include the number of listings by the owner, superhost status, their usual response time and rate, and whether they are licensed and greet their guests. Then, there are some convenience attributes potential consumers may be looking for – with a focus on specific target audiences – such as young families with children, the </w:t>
+        <w:t xml:space="preserve">As we discussed before, the social aspect of renting an Airbnb is also very important, therefore we included the host quality attributes, which include the number of listings by the owner, </w:t>
+      </w:r>
+      <w:proofErr w:type="spellStart"/>
+      <w:r>
+        <w:t>superhost</w:t>
+      </w:r>
+      <w:proofErr w:type="spellEnd"/>
+      <w:r>
+        <w:t xml:space="preserve"> status, their usual response time and rate, and whether they are licensed and greet their guests. Then, there are some convenience attributes potential consumers may be looking for – with a focus on specific target audiences – such as young families with children, the </w:t>
       </w:r>
       <w:r>
         <w:lastRenderedPageBreak/>
@@ -716,7 +814,13 @@
         <w:rPr>
           <w:color w:val="FF0000"/>
         </w:rPr>
-        <w:t xml:space="preserve">XXX </w:t>
+        <w:t>13,773</w:t>
+      </w:r>
+      <w:r>
+        <w:rPr>
+          <w:color w:val="FF0000"/>
+        </w:rPr>
+        <w:t xml:space="preserve"> </w:t>
       </w:r>
       <w:r>
         <w:t xml:space="preserve">Airbnb properties that are available or booked on the moment we performed </w:t>
@@ -725,7 +829,13 @@
         <w:t>the</w:t>
       </w:r>
       <w:r>
-        <w:t xml:space="preserve"> analysis (11/2021). </w:t>
+        <w:t xml:space="preserve"> analysis (1</w:t>
+      </w:r>
+      <w:r>
+        <w:t>0</w:t>
+      </w:r>
+      <w:r>
+        <w:t xml:space="preserve">/2021). </w:t>
       </w:r>
       <w:r>
         <w:rPr>
@@ -741,41 +851,121 @@
       <w:pPr>
         <w:pStyle w:val="Geenafstand"/>
         <w:spacing w:line="360" w:lineRule="auto"/>
-        <w:jc w:val="both"/>
-        <w:rPr>
-          <w:color w:val="FF0000"/>
-        </w:rPr>
-      </w:pPr>
-      <w:r>
-        <w:rPr>
-          <w:color w:val="FF0000"/>
-        </w:rPr>
-        <w:t xml:space="preserve">*add </w:t>
-      </w:r>
-      <w:r>
-        <w:rPr>
-          <w:color w:val="FF0000"/>
-        </w:rPr>
-        <w:t>‘</w:t>
-      </w:r>
-      <w:r>
-        <w:rPr>
-          <w:color w:val="FF0000"/>
-        </w:rPr>
-        <w:t>Table 1: Summary statistics</w:t>
-      </w:r>
-      <w:r>
-        <w:rPr>
-          <w:color w:val="FF0000"/>
-        </w:rPr>
-        <w:t xml:space="preserve">’ </w:t>
-      </w:r>
-      <w:r>
-        <w:rPr>
-          <w:color w:val="FF0000"/>
-        </w:rPr>
-        <w:t>here*</w:t>
-      </w:r>
+        <w:ind w:firstLine="284"/>
+        <w:jc w:val="center"/>
+      </w:pPr>
+      <w:r>
+        <w:rPr>
+          <w:noProof/>
+        </w:rPr>
+        <w:drawing>
+          <wp:inline distT="0" distB="0" distL="0" distR="0" wp14:anchorId="005BA5AA" wp14:editId="6FA8CEDB">
+            <wp:extent cx="5760720" cy="1856105"/>
+            <wp:effectExtent l="0" t="0" r="0" b="0"/>
+            <wp:docPr id="7" name="Afbeelding 7"/>
+            <wp:cNvGraphicFramePr>
+              <a:graphicFrameLocks xmlns:a="http://schemas.openxmlformats.org/drawingml/2006/main" noChangeAspect="1"/>
+            </wp:cNvGraphicFramePr>
+            <a:graphic xmlns:a="http://schemas.openxmlformats.org/drawingml/2006/main">
+              <a:graphicData uri="http://schemas.openxmlformats.org/drawingml/2006/picture">
+                <pic:pic xmlns:pic="http://schemas.openxmlformats.org/drawingml/2006/picture">
+                  <pic:nvPicPr>
+                    <pic:cNvPr id="1" name=""/>
+                    <pic:cNvPicPr/>
+                  </pic:nvPicPr>
+                  <pic:blipFill>
+                    <a:blip r:embed="rId10"/>
+                    <a:stretch>
+                      <a:fillRect/>
+                    </a:stretch>
+                  </pic:blipFill>
+                  <pic:spPr>
+                    <a:xfrm>
+                      <a:off x="0" y="0"/>
+                      <a:ext cx="5760720" cy="1856105"/>
+                    </a:xfrm>
+                    <a:prstGeom prst="rect">
+                      <a:avLst/>
+                    </a:prstGeom>
+                  </pic:spPr>
+                </pic:pic>
+              </a:graphicData>
+            </a:graphic>
+          </wp:inline>
+        </w:drawing>
+      </w:r>
+    </w:p>
+    <w:p>
+      <w:pPr>
+        <w:pStyle w:val="Geenafstand"/>
+        <w:spacing w:line="360" w:lineRule="auto"/>
+        <w:ind w:firstLine="284"/>
+        <w:jc w:val="center"/>
+      </w:pPr>
+      <w:r>
+        <w:rPr>
+          <w:noProof/>
+        </w:rPr>
+        <w:drawing>
+          <wp:inline distT="0" distB="0" distL="0" distR="0" wp14:anchorId="290C7900" wp14:editId="4313C864">
+            <wp:extent cx="5760720" cy="2006600"/>
+            <wp:effectExtent l="0" t="0" r="0" b="0"/>
+            <wp:docPr id="8" name="Afbeelding 8"/>
+            <wp:cNvGraphicFramePr>
+              <a:graphicFrameLocks xmlns:a="http://schemas.openxmlformats.org/drawingml/2006/main" noChangeAspect="1"/>
+            </wp:cNvGraphicFramePr>
+            <a:graphic xmlns:a="http://schemas.openxmlformats.org/drawingml/2006/main">
+              <a:graphicData uri="http://schemas.openxmlformats.org/drawingml/2006/picture">
+                <pic:pic xmlns:pic="http://schemas.openxmlformats.org/drawingml/2006/picture">
+                  <pic:nvPicPr>
+                    <pic:cNvPr id="1" name=""/>
+                    <pic:cNvPicPr/>
+                  </pic:nvPicPr>
+                  <pic:blipFill>
+                    <a:blip r:embed="rId11"/>
+                    <a:stretch>
+                      <a:fillRect/>
+                    </a:stretch>
+                  </pic:blipFill>
+                  <pic:spPr>
+                    <a:xfrm>
+                      <a:off x="0" y="0"/>
+                      <a:ext cx="5760720" cy="2006600"/>
+                    </a:xfrm>
+                    <a:prstGeom prst="rect">
+                      <a:avLst/>
+                    </a:prstGeom>
+                  </pic:spPr>
+                </pic:pic>
+              </a:graphicData>
+            </a:graphic>
+          </wp:inline>
+        </w:drawing>
+      </w:r>
+    </w:p>
+    <w:p>
+      <w:pPr>
+        <w:pStyle w:val="Geenafstand"/>
+        <w:spacing w:line="360" w:lineRule="auto"/>
+        <w:ind w:firstLine="284"/>
+        <w:jc w:val="center"/>
+        <w:rPr>
+          <w:b/>
+          <w:bCs/>
+        </w:rPr>
+      </w:pPr>
+      <w:r>
+        <w:rPr>
+          <w:b/>
+          <w:bCs/>
+        </w:rPr>
+        <w:t xml:space="preserve">Table 1. Summary Statistics. </w:t>
+      </w:r>
+    </w:p>
+    <w:p>
+      <w:pPr>
+        <w:pStyle w:val="Geenafstand"/>
+      </w:pPr>
     </w:p>
     <w:p>
       <w:pPr>
@@ -803,7 +993,19 @@
         <w:rPr>
           <w:color w:val="FF0000"/>
         </w:rPr>
-        <w:t xml:space="preserve">$XXX </w:t>
+        <w:t>$</w:t>
+      </w:r>
+      <w:r>
+        <w:rPr>
+          <w:color w:val="FF0000"/>
+        </w:rPr>
+        <w:t>149.90</w:t>
+      </w:r>
+      <w:r>
+        <w:rPr>
+          <w:color w:val="FF0000"/>
+        </w:rPr>
+        <w:t xml:space="preserve"> </w:t>
       </w:r>
       <w:r>
         <w:t xml:space="preserve">in the city of </w:t>
@@ -821,7 +1023,19 @@
         <w:rPr>
           <w:color w:val="FF0000"/>
         </w:rPr>
-        <w:t xml:space="preserve">$XXX </w:t>
+        <w:t>$</w:t>
+      </w:r>
+      <w:r>
+        <w:rPr>
+          <w:color w:val="FF0000"/>
+        </w:rPr>
+        <w:t>4.00</w:t>
+      </w:r>
+      <w:r>
+        <w:rPr>
+          <w:color w:val="FF0000"/>
+        </w:rPr>
+        <w:t xml:space="preserve"> </w:t>
       </w:r>
       <w:r>
         <w:t xml:space="preserve">and </w:t>
@@ -830,7 +1044,13 @@
         <w:rPr>
           <w:color w:val="FF0000"/>
         </w:rPr>
-        <w:t>$XXX</w:t>
+        <w:t>$</w:t>
+      </w:r>
+      <w:r>
+        <w:rPr>
+          <w:color w:val="FF0000"/>
+        </w:rPr>
+        <w:t>999.00</w:t>
       </w:r>
       <w:r>
         <w:t xml:space="preserve">. </w:t>
@@ -851,7 +1071,13 @@
         <w:rPr>
           <w:color w:val="FF0000"/>
         </w:rPr>
-        <w:t xml:space="preserve">XXX% </w:t>
+        <w:t>77,89</w:t>
+      </w:r>
+      <w:r>
+        <w:rPr>
+          <w:color w:val="FF0000"/>
+        </w:rPr>
+        <w:t xml:space="preserve">% </w:t>
       </w:r>
       <w:r>
         <w:t xml:space="preserve">and </w:t>
@@ -860,7 +1086,13 @@
         <w:rPr>
           <w:color w:val="FF0000"/>
         </w:rPr>
-        <w:t>XXX%</w:t>
+        <w:t>21,22</w:t>
+      </w:r>
+      <w:r>
+        <w:rPr>
+          <w:color w:val="FF0000"/>
+        </w:rPr>
+        <w:t>%</w:t>
       </w:r>
       <w:r>
         <w:t xml:space="preserve"> are entire homes and private rooms respectively, and </w:t>
@@ -869,31 +1101,13 @@
         <w:rPr>
           <w:color w:val="FF0000"/>
         </w:rPr>
-        <w:t>XXX%</w:t>
-      </w:r>
-      <w:r>
-        <w:t xml:space="preserve"> and </w:t>
-      </w:r>
-      <w:r>
-        <w:rPr>
-          <w:color w:val="FF0000"/>
-        </w:rPr>
-        <w:t>XXX%</w:t>
-      </w:r>
-      <w:r>
-        <w:t xml:space="preserve"> only shared rooms and hotel rooms respectively. Overall ratings </w:t>
-      </w:r>
-      <w:r>
-        <w:t xml:space="preserve">of the listings </w:t>
-      </w:r>
-      <w:r>
-        <w:t xml:space="preserve">varied widely between </w:t>
-      </w:r>
-      <w:r>
-        <w:rPr>
-          <w:color w:val="FF0000"/>
-        </w:rPr>
-        <w:t>X</w:t>
+        <w:t>0.27</w:t>
+      </w:r>
+      <w:r>
+        <w:rPr>
+          <w:color w:val="FF0000"/>
+        </w:rPr>
+        <w:t>%</w:t>
       </w:r>
       <w:r>
         <w:t xml:space="preserve"> and</w:t>
@@ -902,7 +1116,43 @@
         <w:rPr>
           <w:color w:val="FF0000"/>
         </w:rPr>
-        <w:t xml:space="preserve"> X</w:t>
+        <w:t xml:space="preserve"> 0.62</w:t>
+      </w:r>
+      <w:r>
+        <w:rPr>
+          <w:color w:val="FF0000"/>
+        </w:rPr>
+        <w:t>%</w:t>
+      </w:r>
+      <w:r>
+        <w:t xml:space="preserve"> only shared rooms and hotel rooms respectively. Overall </w:t>
+      </w:r>
+      <w:r>
+        <w:t xml:space="preserve">the mean </w:t>
+      </w:r>
+      <w:r>
+        <w:t xml:space="preserve">ratings of the listings varied widely between </w:t>
+      </w:r>
+      <w:r>
+        <w:rPr>
+          <w:color w:val="FF0000"/>
+        </w:rPr>
+        <w:t>1</w:t>
+      </w:r>
+      <w:r>
+        <w:t xml:space="preserve"> and</w:t>
+      </w:r>
+      <w:r>
+        <w:rPr>
+          <w:color w:val="FF0000"/>
+        </w:rPr>
+        <w:t xml:space="preserve"> </w:t>
+      </w:r>
+      <w:r>
+        <w:rPr>
+          <w:color w:val="FF0000"/>
+        </w:rPr>
+        <w:t>5</w:t>
       </w:r>
       <w:r>
         <w:t xml:space="preserve">, on average hosts receive an overall rating of </w:t>
@@ -911,7 +1161,7 @@
         <w:rPr>
           <w:color w:val="FF0000"/>
         </w:rPr>
-        <w:t>XX</w:t>
+        <w:t>4.761 (which is a remarkably high average)</w:t>
       </w:r>
       <w:r>
         <w:t xml:space="preserve">. On average, listings had </w:t>
@@ -920,25 +1170,49 @@
         <w:rPr>
           <w:color w:val="FF0000"/>
         </w:rPr>
-        <w:t>X</w:t>
-      </w:r>
-      <w:r>
-        <w:t xml:space="preserve"> reviews and </w:t>
-      </w:r>
-      <w:r>
-        <w:rPr>
-          <w:color w:val="FF0000"/>
-        </w:rPr>
-        <w:t xml:space="preserve">X% </w:t>
-      </w:r>
-      <w:r>
-        <w:t xml:space="preserve">of the listings was listed by a host with a superhost status. In general, a kitchen and laundry services are the amenities most commonly offered in an Airbnb property. </w:t>
-      </w:r>
-      <w:r>
-        <w:rPr>
-          <w:color w:val="FF0000"/>
-        </w:rPr>
-        <w:t xml:space="preserve">X% </w:t>
+        <w:t xml:space="preserve">28.78 </w:t>
+      </w:r>
+      <w:r>
+        <w:t xml:space="preserve">reviews and </w:t>
+      </w:r>
+      <w:r>
+        <w:rPr>
+          <w:color w:val="FF0000"/>
+        </w:rPr>
+        <w:t>14.24</w:t>
+      </w:r>
+      <w:r>
+        <w:rPr>
+          <w:color w:val="FF0000"/>
+        </w:rPr>
+        <w:t xml:space="preserve">% </w:t>
+      </w:r>
+      <w:r>
+        <w:t xml:space="preserve">of the listings was listed by a host with a </w:t>
+      </w:r>
+      <w:proofErr w:type="spellStart"/>
+      <w:r>
+        <w:t>superhost</w:t>
+      </w:r>
+      <w:proofErr w:type="spellEnd"/>
+      <w:r>
+        <w:t xml:space="preserve"> status. In general, a kitchen and laundry services are the amenities most commonly offered in an Airbnb </w:t>
+      </w:r>
+      <w:r>
+        <w:lastRenderedPageBreak/>
+        <w:t xml:space="preserve">property. </w:t>
+      </w:r>
+      <w:r>
+        <w:rPr>
+          <w:color w:val="FF0000"/>
+        </w:rPr>
+        <w:t>88.17</w:t>
+      </w:r>
+      <w:r>
+        <w:rPr>
+          <w:color w:val="FF0000"/>
+        </w:rPr>
+        <w:t xml:space="preserve">% </w:t>
       </w:r>
       <w:r>
         <w:t xml:space="preserve">and </w:t>
@@ -947,16 +1221,42 @@
         <w:rPr>
           <w:color w:val="FF0000"/>
         </w:rPr>
-        <w:t>X%</w:t>
-      </w:r>
-      <w:r>
-        <w:t xml:space="preserve"> of the hosts offered access to a kitchen and the use of washer and dryer in Amsterdam respectively. The percentage of Airbnb hosts who offered free parking and free breakfast were about </w:t>
-      </w:r>
-      <w:r>
-        <w:rPr>
-          <w:color w:val="FF0000"/>
-        </w:rPr>
-        <w:t xml:space="preserve">X% </w:t>
+        <w:t>80.05</w:t>
+      </w:r>
+      <w:r>
+        <w:rPr>
+          <w:color w:val="FF0000"/>
+        </w:rPr>
+        <w:t>%</w:t>
+      </w:r>
+      <w:r>
+        <w:t xml:space="preserve"> of the hosts offered access to a kitchen and the use of washer in Amsterdam respectively. The percentage of Airbnb hosts who offered free parking and </w:t>
+      </w:r>
+      <w:r>
+        <w:t xml:space="preserve">luggage </w:t>
+      </w:r>
+      <w:proofErr w:type="spellStart"/>
+      <w:r>
+        <w:t>dropoff</w:t>
+      </w:r>
+      <w:proofErr w:type="spellEnd"/>
+      <w:r>
+        <w:t xml:space="preserve"> </w:t>
+      </w:r>
+      <w:r>
+        <w:t xml:space="preserve">were about </w:t>
+      </w:r>
+      <w:r>
+        <w:rPr>
+          <w:color w:val="FF0000"/>
+        </w:rPr>
+        <w:t>9.63</w:t>
+      </w:r>
+      <w:r>
+        <w:rPr>
+          <w:color w:val="FF0000"/>
+        </w:rPr>
+        <w:t xml:space="preserve">% </w:t>
       </w:r>
       <w:r>
         <w:t xml:space="preserve">and </w:t>
@@ -965,7 +1265,13 @@
         <w:rPr>
           <w:color w:val="FF0000"/>
         </w:rPr>
-        <w:t>X%</w:t>
+        <w:t>18,50</w:t>
+      </w:r>
+      <w:r>
+        <w:rPr>
+          <w:color w:val="FF0000"/>
+        </w:rPr>
+        <w:t>%</w:t>
       </w:r>
       <w:r>
         <w:t xml:space="preserve"> respectively. </w:t>
@@ -984,7 +1290,21 @@
         <w:rPr>
           <w:color w:val="FF0000"/>
         </w:rPr>
-        <w:t>*Discuss these descriptives some more for each category</w:t>
+        <w:t xml:space="preserve">*Discuss these </w:t>
+      </w:r>
+      <w:proofErr w:type="spellStart"/>
+      <w:r>
+        <w:rPr>
+          <w:color w:val="FF0000"/>
+        </w:rPr>
+        <w:t>descriptives</w:t>
+      </w:r>
+      <w:proofErr w:type="spellEnd"/>
+      <w:r>
+        <w:rPr>
+          <w:color w:val="FF0000"/>
+        </w:rPr>
+        <w:t xml:space="preserve"> some more for each category</w:t>
       </w:r>
       <w:r>
         <w:rPr>
@@ -1024,7 +1344,13 @@
         <w:jc w:val="both"/>
       </w:pPr>
       <w:r>
-        <w:t>We examined the price determinants of Airbnb properties utilizing the ordinary least squares regression technique</w:t>
+        <w:t xml:space="preserve">We examined the price determinants of Airbnb properties utilizing the ordinary least squares </w:t>
+      </w:r>
+      <w:r>
+        <w:t xml:space="preserve">(OLS) </w:t>
+      </w:r>
+      <w:r>
+        <w:t>regression technique</w:t>
       </w:r>
       <w:r>
         <w:t xml:space="preserve">. In particular, we analysed the effects of space, </w:t>
@@ -1036,13 +1362,13 @@
         <w:t xml:space="preserve">quality, </w:t>
       </w:r>
       <w:r>
-        <w:t>common listing attributes</w:t>
+        <w:t>common listing</w:t>
       </w:r>
       <w:r>
         <w:t xml:space="preserve">, </w:t>
       </w:r>
       <w:r>
-        <w:t>extra listing attributes</w:t>
+        <w:t>extra listing</w:t>
       </w:r>
       <w:r>
         <w:t xml:space="preserve">, </w:t>
@@ -1051,13 +1377,22 @@
         <w:t>host quality</w:t>
       </w:r>
       <w:r>
+        <w:t>, convenience</w:t>
+      </w:r>
+      <w:r>
         <w:t xml:space="preserve"> and </w:t>
       </w:r>
       <w:r>
         <w:t>safety</w:t>
       </w:r>
       <w:r>
-        <w:t xml:space="preserve"> factors on the nightly published rate of Airbnb listings</w:t>
+        <w:t xml:space="preserve"> </w:t>
+      </w:r>
+      <w:r>
+        <w:t>attributes</w:t>
+      </w:r>
+      <w:r>
+        <w:t xml:space="preserve"> on the nightly published rate of Airbnb listings</w:t>
       </w:r>
       <w:r>
         <w:t xml:space="preserve"> in </w:t>
@@ -1078,296 +1413,769 @@
         <w:spacing w:line="360" w:lineRule="auto"/>
         <w:ind w:firstLine="284"/>
         <w:jc w:val="both"/>
+      </w:pPr>
+      <w:r>
+        <w:t>Moreover, we examined how consumers’ perception of the price/quality ratio of a listing is established. Therefore, we measure the effect of several variables on the ‘</w:t>
+      </w:r>
+      <w:proofErr w:type="spellStart"/>
+      <w:r>
+        <w:t>rev_value</w:t>
+      </w:r>
+      <w:proofErr w:type="spellEnd"/>
+      <w:r>
+        <w:t xml:space="preserve">’ rating of consumers to see, e.g., which amenities (of which categories) contribute the most to a higher </w:t>
+      </w:r>
+      <w:proofErr w:type="spellStart"/>
+      <w:r>
+        <w:t>rev_value</w:t>
+      </w:r>
+      <w:proofErr w:type="spellEnd"/>
+      <w:r>
+        <w:t xml:space="preserve"> rating by consumers. This could help Airbnb hosts in deciding which amenities they should offer if they are for instance limited on a budget, but still try to accommodate to its guests’ needs as close as possible. </w:t>
+      </w:r>
+    </w:p>
+    <w:p>
+      <w:pPr>
+        <w:pStyle w:val="Geenafstand"/>
+        <w:spacing w:line="360" w:lineRule="auto"/>
+        <w:ind w:firstLine="284"/>
+        <w:jc w:val="both"/>
+      </w:pPr>
+    </w:p>
+    <w:p>
+      <w:pPr>
+        <w:pStyle w:val="Geenafstand"/>
+        <w:spacing w:line="480" w:lineRule="auto"/>
         <w:rPr>
           <w:sz w:val="28"/>
           <w:szCs w:val="28"/>
         </w:rPr>
       </w:pPr>
-    </w:p>
-    <w:p>
-      <w:pPr>
-        <w:pStyle w:val="Geenafstand"/>
-        <w:spacing w:line="480" w:lineRule="auto"/>
+      <w:r>
         <w:rPr>
           <w:sz w:val="28"/>
           <w:szCs w:val="28"/>
         </w:rPr>
-      </w:pPr>
-      <w:r>
+        <w:t>4 Results</w:t>
+      </w:r>
+    </w:p>
+    <w:p>
+      <w:pPr>
+        <w:pStyle w:val="Geenafstand"/>
+        <w:spacing w:line="360" w:lineRule="auto"/>
+        <w:ind w:firstLine="284"/>
+      </w:pPr>
+      <w:r>
+        <w:t xml:space="preserve">The results of the analysis of the attribute factors on the nightly published rate of Airbnb listings is presented by </w:t>
+      </w:r>
+      <w:r>
+        <w:rPr>
+          <w:color w:val="FF0000"/>
+        </w:rPr>
+        <w:t>Table 2</w:t>
+      </w:r>
+      <w:r>
+        <w:t xml:space="preserve">: </w:t>
+      </w:r>
+    </w:p>
+    <w:p>
+      <w:pPr>
+        <w:pStyle w:val="Geenafstand"/>
+        <w:spacing w:line="360" w:lineRule="auto"/>
+        <w:jc w:val="center"/>
+        <w:rPr>
+          <w:noProof/>
+        </w:rPr>
+      </w:pPr>
+      <w:r>
+        <w:rPr>
+          <w:noProof/>
+        </w:rPr>
+        <w:drawing>
+          <wp:inline distT="0" distB="0" distL="0" distR="0" wp14:anchorId="4D3CB3D6" wp14:editId="06018A92">
+            <wp:extent cx="2072640" cy="3704563"/>
+            <wp:effectExtent l="0" t="0" r="3810" b="0"/>
+            <wp:docPr id="2" name="Afbeelding 2"/>
+            <wp:cNvGraphicFramePr>
+              <a:graphicFrameLocks xmlns:a="http://schemas.openxmlformats.org/drawingml/2006/main" noChangeAspect="1"/>
+            </wp:cNvGraphicFramePr>
+            <a:graphic xmlns:a="http://schemas.openxmlformats.org/drawingml/2006/main">
+              <a:graphicData uri="http://schemas.openxmlformats.org/drawingml/2006/picture">
+                <pic:pic xmlns:pic="http://schemas.openxmlformats.org/drawingml/2006/picture">
+                  <pic:nvPicPr>
+                    <pic:cNvPr id="1" name=""/>
+                    <pic:cNvPicPr/>
+                  </pic:nvPicPr>
+                  <pic:blipFill>
+                    <a:blip r:embed="rId12"/>
+                    <a:stretch>
+                      <a:fillRect/>
+                    </a:stretch>
+                  </pic:blipFill>
+                  <pic:spPr>
+                    <a:xfrm>
+                      <a:off x="0" y="0"/>
+                      <a:ext cx="2081159" cy="3719789"/>
+                    </a:xfrm>
+                    <a:prstGeom prst="rect">
+                      <a:avLst/>
+                    </a:prstGeom>
+                  </pic:spPr>
+                </pic:pic>
+              </a:graphicData>
+            </a:graphic>
+          </wp:inline>
+        </w:drawing>
+      </w:r>
+      <w:r>
+        <w:rPr>
+          <w:noProof/>
+        </w:rPr>
+        <w:t xml:space="preserve"> </w:t>
+      </w:r>
+      <w:r>
+        <w:rPr>
+          <w:noProof/>
+        </w:rPr>
+        <w:drawing>
+          <wp:inline distT="0" distB="0" distL="0" distR="0" wp14:anchorId="3B3FC985" wp14:editId="45BE73BB">
+            <wp:extent cx="2056041" cy="3718560"/>
+            <wp:effectExtent l="0" t="0" r="1905" b="0"/>
+            <wp:docPr id="4" name="Afbeelding 4"/>
+            <wp:cNvGraphicFramePr>
+              <a:graphicFrameLocks xmlns:a="http://schemas.openxmlformats.org/drawingml/2006/main" noChangeAspect="1"/>
+            </wp:cNvGraphicFramePr>
+            <a:graphic xmlns:a="http://schemas.openxmlformats.org/drawingml/2006/main">
+              <a:graphicData uri="http://schemas.openxmlformats.org/drawingml/2006/picture">
+                <pic:pic xmlns:pic="http://schemas.openxmlformats.org/drawingml/2006/picture">
+                  <pic:nvPicPr>
+                    <pic:cNvPr id="1" name=""/>
+                    <pic:cNvPicPr/>
+                  </pic:nvPicPr>
+                  <pic:blipFill>
+                    <a:blip r:embed="rId13"/>
+                    <a:stretch>
+                      <a:fillRect/>
+                    </a:stretch>
+                  </pic:blipFill>
+                  <pic:spPr>
+                    <a:xfrm>
+                      <a:off x="0" y="0"/>
+                      <a:ext cx="2068388" cy="3740891"/>
+                    </a:xfrm>
+                    <a:prstGeom prst="rect">
+                      <a:avLst/>
+                    </a:prstGeom>
+                  </pic:spPr>
+                </pic:pic>
+              </a:graphicData>
+            </a:graphic>
+          </wp:inline>
+        </w:drawing>
+      </w:r>
+    </w:p>
+    <w:p>
+      <w:pPr>
+        <w:pStyle w:val="Geenafstand"/>
+        <w:spacing w:line="360" w:lineRule="auto"/>
+        <w:jc w:val="center"/>
+      </w:pPr>
+      <w:r>
+        <w:rPr>
+          <w:noProof/>
+        </w:rPr>
+        <w:lastRenderedPageBreak/>
+        <w:drawing>
+          <wp:inline distT="0" distB="0" distL="0" distR="0" wp14:anchorId="22FC7423" wp14:editId="6AEC31E5">
+            <wp:extent cx="2449286" cy="740997"/>
+            <wp:effectExtent l="0" t="0" r="0" b="2540"/>
+            <wp:docPr id="5" name="Afbeelding 5"/>
+            <wp:cNvGraphicFramePr>
+              <a:graphicFrameLocks xmlns:a="http://schemas.openxmlformats.org/drawingml/2006/main" noChangeAspect="1"/>
+            </wp:cNvGraphicFramePr>
+            <a:graphic xmlns:a="http://schemas.openxmlformats.org/drawingml/2006/main">
+              <a:graphicData uri="http://schemas.openxmlformats.org/drawingml/2006/picture">
+                <pic:pic xmlns:pic="http://schemas.openxmlformats.org/drawingml/2006/picture">
+                  <pic:nvPicPr>
+                    <pic:cNvPr id="1" name=""/>
+                    <pic:cNvPicPr/>
+                  </pic:nvPicPr>
+                  <pic:blipFill>
+                    <a:blip r:embed="rId14"/>
+                    <a:stretch>
+                      <a:fillRect/>
+                    </a:stretch>
+                  </pic:blipFill>
+                  <pic:spPr>
+                    <a:xfrm>
+                      <a:off x="0" y="0"/>
+                      <a:ext cx="2477785" cy="749619"/>
+                    </a:xfrm>
+                    <a:prstGeom prst="rect">
+                      <a:avLst/>
+                    </a:prstGeom>
+                  </pic:spPr>
+                </pic:pic>
+              </a:graphicData>
+            </a:graphic>
+          </wp:inline>
+        </w:drawing>
+      </w:r>
+    </w:p>
+    <w:p>
+      <w:pPr>
+        <w:pStyle w:val="Geenafstand"/>
+        <w:spacing w:line="360" w:lineRule="auto"/>
+        <w:jc w:val="center"/>
+        <w:rPr>
+          <w:b/>
+          <w:bCs/>
+          <w:color w:val="FF0000"/>
+        </w:rPr>
+      </w:pPr>
+      <w:r>
+        <w:rPr>
+          <w:b/>
+          <w:bCs/>
+          <w:color w:val="FF0000"/>
+        </w:rPr>
+        <w:t>Table 2: Price Determinants of Airbnb accommodations</w:t>
+      </w:r>
+    </w:p>
+    <w:p>
+      <w:pPr>
+        <w:pStyle w:val="Geenafstand"/>
+        <w:spacing w:line="360" w:lineRule="auto"/>
+        <w:ind w:firstLine="284"/>
+      </w:pPr>
+      <w:r>
+        <w:t xml:space="preserve">From these results, for Amsterdam, we can conclude that many of the variables examined turned out to have a significant effect on the price. To discuss these effects per category: </w:t>
+      </w:r>
+    </w:p>
+    <w:p>
+      <w:pPr>
+        <w:pStyle w:val="Geenafstand"/>
+        <w:numPr>
+          <w:ilvl w:val="0"/>
+          <w:numId w:val="6"/>
+        </w:numPr>
+        <w:spacing w:line="360" w:lineRule="auto"/>
+      </w:pPr>
+      <w:r>
+        <w:t>Space attributes</w:t>
+      </w:r>
+    </w:p>
+    <w:p>
+      <w:pPr>
+        <w:pStyle w:val="Geenafstand"/>
+        <w:spacing w:line="360" w:lineRule="auto"/>
+      </w:pPr>
+      <w:r>
+        <w:t xml:space="preserve">For </w:t>
+      </w:r>
+      <w:proofErr w:type="spellStart"/>
+      <w:r>
+        <w:t>room_type</w:t>
+      </w:r>
+      <w:proofErr w:type="spellEnd"/>
+      <w:r>
+        <w:t xml:space="preserve">, the baseline taken was an entire home, which typically pertains to the largest listings. Therefore, hotel room, private room, and shared room all have a negative effect on the price (which are significant at p&lt;0.01). For waterfront we observe a significant positive effect on the price (at p&lt;0.01). For balcony the negative effect is not significant, so we can not draw any conclusions from these estimates. </w:t>
+      </w:r>
+    </w:p>
+    <w:p>
+      <w:pPr>
+        <w:pStyle w:val="Geenafstand"/>
+        <w:numPr>
+          <w:ilvl w:val="0"/>
+          <w:numId w:val="6"/>
+        </w:numPr>
+        <w:spacing w:line="360" w:lineRule="auto"/>
+      </w:pPr>
+      <w:r>
+        <w:t>Listing quality attributes</w:t>
+      </w:r>
+    </w:p>
+    <w:p>
+      <w:pPr>
+        <w:pStyle w:val="Geenafstand"/>
+        <w:spacing w:line="360" w:lineRule="auto"/>
+      </w:pPr>
+      <w:proofErr w:type="spellStart"/>
+      <w:r>
+        <w:t>N_reviews</w:t>
+      </w:r>
+      <w:proofErr w:type="spellEnd"/>
+      <w:r>
+        <w:t xml:space="preserve"> has a slight negative effect on price, but which is significant (at p&lt;0.01), which is remarkable as we would expect this effect to be positive or at least neutral. </w:t>
+      </w:r>
+      <w:proofErr w:type="spellStart"/>
+      <w:r>
+        <w:t>Mean_review</w:t>
+      </w:r>
+      <w:proofErr w:type="spellEnd"/>
+      <w:r>
+        <w:t xml:space="preserve"> has a positive significant effect on price (at p&lt;0.01). This is the same for bedrooms and beds. </w:t>
+      </w:r>
+    </w:p>
+    <w:p>
+      <w:pPr>
+        <w:pStyle w:val="Geenafstand"/>
+        <w:numPr>
+          <w:ilvl w:val="0"/>
+          <w:numId w:val="6"/>
+        </w:numPr>
+        <w:spacing w:line="360" w:lineRule="auto"/>
+      </w:pPr>
+      <w:r>
+        <w:t>Common listing attributes</w:t>
+      </w:r>
+    </w:p>
+    <w:p>
+      <w:pPr>
+        <w:pStyle w:val="Geenafstand"/>
+        <w:spacing w:line="360" w:lineRule="auto"/>
+      </w:pPr>
+      <w:r>
+        <w:t xml:space="preserve">Kitchen does not have a significant effect on price, just like washer and </w:t>
+      </w:r>
+      <w:proofErr w:type="spellStart"/>
+      <w:r>
+        <w:t>wifi</w:t>
+      </w:r>
+      <w:proofErr w:type="spellEnd"/>
+      <w:r>
+        <w:t xml:space="preserve">. Thus we can not conclude anything from these estimates. The presence of a TV does have a significant positive effect on price (at p&lt;0.01), just like </w:t>
+      </w:r>
+      <w:proofErr w:type="spellStart"/>
+      <w:r>
+        <w:t>coffee_maker</w:t>
+      </w:r>
+      <w:proofErr w:type="spellEnd"/>
+      <w:r>
+        <w:t xml:space="preserve">, dishwasher, oven. </w:t>
+      </w:r>
+      <w:r>
+        <w:t xml:space="preserve">Therefore the total significant effect of this category on the price is = 26.835 (at p&lt;0.01). </w:t>
+      </w:r>
+    </w:p>
+    <w:p>
+      <w:pPr>
+        <w:pStyle w:val="Geenafstand"/>
+        <w:numPr>
+          <w:ilvl w:val="0"/>
+          <w:numId w:val="6"/>
+        </w:numPr>
+        <w:spacing w:line="360" w:lineRule="auto"/>
+      </w:pPr>
+      <w:r>
+        <w:t>Extra attributes listing</w:t>
+      </w:r>
+    </w:p>
+    <w:p>
+      <w:pPr>
+        <w:pStyle w:val="Geenafstand"/>
+        <w:spacing w:line="360" w:lineRule="auto"/>
+      </w:pPr>
+      <w:r>
+        <w:t xml:space="preserve">For this attribute category, we see that all </w:t>
+      </w:r>
+      <w:r>
+        <w:t xml:space="preserve">variables have a significant effect on the price. The estimates for fireplace, </w:t>
+      </w:r>
+      <w:proofErr w:type="spellStart"/>
+      <w:r>
+        <w:t>airco</w:t>
+      </w:r>
+      <w:proofErr w:type="spellEnd"/>
+      <w:r>
+        <w:t xml:space="preserve">, gym and </w:t>
+      </w:r>
+      <w:proofErr w:type="spellStart"/>
+      <w:r>
+        <w:t>hot_tub</w:t>
+      </w:r>
+      <w:proofErr w:type="spellEnd"/>
+      <w:r>
+        <w:t xml:space="preserve"> are positive, while </w:t>
+      </w:r>
+      <w:proofErr w:type="spellStart"/>
+      <w:r>
+        <w:t>free_parking</w:t>
+      </w:r>
+      <w:proofErr w:type="spellEnd"/>
+      <w:r>
+        <w:t xml:space="preserve"> has a negative effect. </w:t>
+      </w:r>
+      <w:r>
+        <w:t>Therefore the total significant effect of this category on the price is = 70.742</w:t>
+      </w:r>
+      <w:r>
+        <w:t xml:space="preserve"> (at p&lt;0.01). </w:t>
+      </w:r>
+    </w:p>
+    <w:p>
+      <w:pPr>
+        <w:pStyle w:val="Geenafstand"/>
+        <w:numPr>
+          <w:ilvl w:val="0"/>
+          <w:numId w:val="6"/>
+        </w:numPr>
+        <w:spacing w:line="360" w:lineRule="auto"/>
+      </w:pPr>
+      <w:r>
+        <w:t>Host quality attributes</w:t>
+      </w:r>
+    </w:p>
+    <w:p>
+      <w:pPr>
+        <w:pStyle w:val="Geenafstand"/>
+        <w:spacing w:line="360" w:lineRule="auto"/>
+      </w:pPr>
+      <w:proofErr w:type="spellStart"/>
+      <w:r>
+        <w:t>Superhost</w:t>
+      </w:r>
+      <w:proofErr w:type="spellEnd"/>
+      <w:r>
+        <w:t xml:space="preserve"> has a positive significant effect on price (at p&lt;0.01), just like </w:t>
+      </w:r>
+      <w:proofErr w:type="spellStart"/>
+      <w:r>
+        <w:t>n_host_listings</w:t>
+      </w:r>
+      <w:proofErr w:type="spellEnd"/>
+      <w:r>
+        <w:t xml:space="preserve">, and </w:t>
+      </w:r>
+      <w:proofErr w:type="spellStart"/>
+      <w:r>
+        <w:t>instant_bookable</w:t>
+      </w:r>
+      <w:proofErr w:type="spellEnd"/>
+      <w:r>
+        <w:t xml:space="preserve">. License and </w:t>
+      </w:r>
+      <w:proofErr w:type="spellStart"/>
+      <w:r>
+        <w:t>greeting_host</w:t>
+      </w:r>
+      <w:proofErr w:type="spellEnd"/>
+      <w:r>
+        <w:t xml:space="preserve"> both too are significantly positive but at significance levels of p&lt;0.1 and p&lt;0.05 respectively. </w:t>
+      </w:r>
+    </w:p>
+    <w:p>
+      <w:pPr>
+        <w:pStyle w:val="Geenafstand"/>
+        <w:numPr>
+          <w:ilvl w:val="0"/>
+          <w:numId w:val="6"/>
+        </w:numPr>
+        <w:spacing w:line="360" w:lineRule="auto"/>
+      </w:pPr>
+      <w:r>
+        <w:t>Convenience attributes</w:t>
+      </w:r>
+    </w:p>
+    <w:p>
+      <w:pPr>
+        <w:pStyle w:val="Geenafstand"/>
+        <w:spacing w:line="360" w:lineRule="auto"/>
+      </w:pPr>
+      <w:r>
+        <w:t xml:space="preserve">Crib has a significantly positive effect on price (at p&lt;0.01). </w:t>
+      </w:r>
+      <w:proofErr w:type="spellStart"/>
+      <w:r>
+        <w:t>Luggage_dropoff</w:t>
+      </w:r>
+      <w:proofErr w:type="spellEnd"/>
+      <w:r>
+        <w:t xml:space="preserve"> has a positive effect at p&lt;0.1. </w:t>
+      </w:r>
+      <w:proofErr w:type="spellStart"/>
+      <w:r>
+        <w:t>Single_level</w:t>
+      </w:r>
+      <w:proofErr w:type="spellEnd"/>
+      <w:r>
+        <w:t xml:space="preserve"> has a negative effect on price at p&lt;0.01, just like </w:t>
+      </w:r>
+      <w:proofErr w:type="spellStart"/>
+      <w:r>
+        <w:t>changing_table</w:t>
+      </w:r>
+      <w:proofErr w:type="spellEnd"/>
+      <w:r>
+        <w:t xml:space="preserve">. </w:t>
+      </w:r>
+      <w:r>
+        <w:t xml:space="preserve">Therefore the total significant effect of this category on the price is = -13.638 (at p&lt;0.1). </w:t>
+      </w:r>
+    </w:p>
+    <w:p>
+      <w:pPr>
+        <w:pStyle w:val="Geenafstand"/>
+        <w:numPr>
+          <w:ilvl w:val="0"/>
+          <w:numId w:val="6"/>
+        </w:numPr>
+        <w:spacing w:line="360" w:lineRule="auto"/>
+      </w:pPr>
+      <w:r>
+        <w:t>Safety attributes</w:t>
+      </w:r>
+    </w:p>
+    <w:p>
+      <w:pPr>
+        <w:pStyle w:val="Geenafstand"/>
+        <w:spacing w:line="360" w:lineRule="auto"/>
+      </w:pPr>
+      <w:r>
+        <w:lastRenderedPageBreak/>
+        <w:t xml:space="preserve">All variables of this category, except for </w:t>
+      </w:r>
+      <w:proofErr w:type="spellStart"/>
+      <w:r>
+        <w:t>carbon_monoxide_alarm</w:t>
+      </w:r>
+      <w:proofErr w:type="spellEnd"/>
+      <w:r>
+        <w:t xml:space="preserve"> have a positive significant effect (at p&lt;0.01 on the price. The variable </w:t>
+      </w:r>
+      <w:proofErr w:type="spellStart"/>
+      <w:r>
+        <w:t>carbon_monoxide_alarm</w:t>
+      </w:r>
+      <w:proofErr w:type="spellEnd"/>
+      <w:r>
+        <w:t xml:space="preserve"> is not significant. </w:t>
+      </w:r>
+      <w:r>
+        <w:t xml:space="preserve">Therefore the total significant effect of this category on the price is = 29.402 (at p&lt;0.01). </w:t>
+      </w:r>
+    </w:p>
+    <w:p>
+      <w:pPr>
+        <w:pStyle w:val="Geenafstand"/>
+        <w:spacing w:line="360" w:lineRule="auto"/>
+      </w:pPr>
+    </w:p>
+    <w:p>
+      <w:pPr>
+        <w:pStyle w:val="Geenafstand"/>
+        <w:spacing w:line="360" w:lineRule="auto"/>
+        <w:rPr>
+          <w:color w:val="FF0000"/>
+        </w:rPr>
+      </w:pPr>
+      <w:r>
+        <w:rPr>
+          <w:color w:val="FF0000"/>
+        </w:rPr>
+        <w:t xml:space="preserve">*Also add some more plots made in R studio* </w:t>
+      </w:r>
+    </w:p>
+    <w:p>
+      <w:pPr>
+        <w:pStyle w:val="Geenafstand"/>
+        <w:spacing w:line="360" w:lineRule="auto"/>
+      </w:pPr>
+    </w:p>
+    <w:p>
+      <w:pPr>
+        <w:pStyle w:val="Geenafstand"/>
+        <w:spacing w:line="360" w:lineRule="auto"/>
+      </w:pPr>
+      <w:r>
+        <w:t xml:space="preserve">In sum, we may thus conclude that the category safety attributes (for the variables that we analysed) has a more positive effect on price than the category convenience attributes. While the category extra attributes listing has the highest significant positive effect on the price (which would be in line with out expectations). </w:t>
+      </w:r>
+    </w:p>
+    <w:p>
+      <w:pPr>
+        <w:pStyle w:val="Geenafstand"/>
+        <w:spacing w:line="360" w:lineRule="auto"/>
+      </w:pPr>
+    </w:p>
+    <w:p>
+      <w:pPr>
+        <w:pStyle w:val="Geenafstand"/>
+        <w:spacing w:line="480" w:lineRule="auto"/>
         <w:rPr>
           <w:sz w:val="28"/>
           <w:szCs w:val="28"/>
         </w:rPr>
-        <w:t>4 Results</w:t>
-      </w:r>
-    </w:p>
-    <w:p>
-      <w:pPr>
-        <w:pStyle w:val="Geenafstand"/>
-        <w:spacing w:line="360" w:lineRule="auto"/>
-        <w:ind w:firstLine="284"/>
-      </w:pPr>
-      <w:r>
-        <w:t xml:space="preserve">The results of the analysis of the attribute factors on the nightly published rate of Airbnb listings is presented by Table 2: </w:t>
-      </w:r>
-    </w:p>
-    <w:p>
-      <w:pPr>
-        <w:pStyle w:val="Geenafstand"/>
-        <w:spacing w:line="360" w:lineRule="auto"/>
-        <w:rPr>
-          <w:color w:val="FF0000"/>
-        </w:rPr>
-      </w:pPr>
-      <w:r>
-        <w:rPr>
-          <w:color w:val="FF0000"/>
-        </w:rPr>
-        <w:t xml:space="preserve">*insert ‘Table 2: Price Determinants of Airbnb accommodations’ * </w:t>
-      </w:r>
-    </w:p>
-    <w:p>
-      <w:pPr>
-        <w:pStyle w:val="Geenafstand"/>
-        <w:ind w:firstLine="284"/>
-      </w:pPr>
-      <w:r>
-        <w:t xml:space="preserve">We find that: </w:t>
-      </w:r>
-      <w:r>
-        <w:t>…</w:t>
-      </w:r>
-    </w:p>
-    <w:p>
-      <w:pPr>
-        <w:pStyle w:val="Geenafstand"/>
-        <w:spacing w:line="480" w:lineRule="auto"/>
+      </w:pPr>
+      <w:r>
         <w:rPr>
           <w:sz w:val="28"/>
           <w:szCs w:val="28"/>
         </w:rPr>
-      </w:pPr>
-      <w:r>
+        <w:t>5 Discussion</w:t>
+      </w:r>
+    </w:p>
+    <w:p>
+      <w:pPr>
+        <w:pStyle w:val="Geenafstand"/>
+        <w:spacing w:line="360" w:lineRule="auto"/>
+        <w:ind w:firstLine="284"/>
+        <w:jc w:val="both"/>
+      </w:pPr>
+      <w:r>
+        <w:t xml:space="preserve">Although Airbnb guests might place more value on the sociability, trustworthiness and friendless of their Airbnb hosts and the experience, Airbnb guests are, to some extent economically motivated. They might be specifically comparing Airbnb and traditional hotels for cost-saving purposes. </w:t>
+      </w:r>
+      <w:r>
+        <w:t xml:space="preserve">The results of research by </w:t>
+      </w:r>
+      <w:r>
+        <w:t xml:space="preserve">Chen &amp; </w:t>
+      </w:r>
+      <w:proofErr w:type="spellStart"/>
+      <w:r>
+        <w:t>Xie</w:t>
+      </w:r>
+      <w:proofErr w:type="spellEnd"/>
+      <w:r>
+        <w:t xml:space="preserve"> (2017) showed that </w:t>
+      </w:r>
+      <w:r>
+        <w:t>Airbnb guests place</w:t>
+      </w:r>
+      <w:r>
+        <w:t>d</w:t>
+      </w:r>
+      <w:r>
+        <w:t xml:space="preserve"> more value on space, cleanliness, free breakfast, location, and unique experiences. Based on this information, hotel firms might focus on these factors to attract guests from Airbnb’s consumer base. Airbnb guests would pay more for space and privacy, despite the conception that the sharing economy is a social platform where participants are motivated by potential social interactions. They pay less for properties that allow access to the kitchen, suggesting that these are regular apartments and houses and that Airbnb guests are not likely to pay extreme prices for staying in such properties. Guests pay more for more photos of the Airbnb properties, but they pay lower rates for Airbnb properties that seem to have commercial purposes. </w:t>
+      </w:r>
+    </w:p>
+    <w:p>
+      <w:pPr>
+        <w:pStyle w:val="Geenafstand"/>
+        <w:spacing w:line="360" w:lineRule="auto"/>
+        <w:ind w:firstLine="284"/>
+      </w:pPr>
+    </w:p>
+    <w:p>
+      <w:pPr>
+        <w:pStyle w:val="Geenafstand"/>
+        <w:spacing w:line="360" w:lineRule="auto"/>
         <w:rPr>
           <w:sz w:val="28"/>
           <w:szCs w:val="28"/>
         </w:rPr>
-        <w:lastRenderedPageBreak/>
-        <w:t>5 Discussion</w:t>
-      </w:r>
-    </w:p>
-    <w:p>
-      <w:pPr>
-        <w:pStyle w:val="Geenafstand"/>
-        <w:spacing w:line="360" w:lineRule="auto"/>
-        <w:ind w:firstLine="284"/>
-        <w:jc w:val="both"/>
-      </w:pPr>
-      <w:r>
-        <w:t xml:space="preserve">Although Airbnb guests might place more value on the sociability, trustworthiness and friendless of their Airbnb hosts and the experience, Airbnb guests are, to some extent economically motivated. They might be specifically comparing Airbnb and traditional hotels for cost-saving purposes. </w:t>
-      </w:r>
-      <w:r>
-        <w:t xml:space="preserve">The results of research by </w:t>
-      </w:r>
-      <w:r>
-        <w:t>Chen &amp; Xie</w:t>
-      </w:r>
-      <w:r>
-        <w:t xml:space="preserve"> (2017) showed that </w:t>
-      </w:r>
-      <w:r>
-        <w:t>Airbnb guests place</w:t>
-      </w:r>
-      <w:r>
-        <w:t>d</w:t>
-      </w:r>
-      <w:r>
-        <w:t xml:space="preserve"> more value on space, cleanliness, free breakfast, location, and unique experiences. Based on this information, hotel firms might focus on these factors to attract guests from Airbnb’s consumer base. Airbnb guests would pay more for space and privacy, despite the conception that the sharing economy is a social platform where participants are motivated by potential social interactions. They pay less for properties that allow access to the kitchen, suggesting that these are regular apartments and houses and that Airbnb guests are not likely to pay extreme prices for staying in such properties. Guests pay more for more photos of the Airbnb properties, but they pay lower rates for Airbnb properties that seem to have commercial purposes. </w:t>
-      </w:r>
-    </w:p>
-    <w:p>
-      <w:pPr>
-        <w:pStyle w:val="Geenafstand"/>
-        <w:spacing w:line="360" w:lineRule="auto"/>
-        <w:ind w:firstLine="284"/>
-      </w:pPr>
-    </w:p>
-    <w:p>
-      <w:pPr>
-        <w:pStyle w:val="Geenafstand"/>
-        <w:spacing w:line="360" w:lineRule="auto"/>
+      </w:pPr>
+      <w:r>
         <w:rPr>
           <w:sz w:val="28"/>
           <w:szCs w:val="28"/>
         </w:rPr>
-      </w:pPr>
-      <w:r>
+        <w:t xml:space="preserve">6 Conclusion </w:t>
+      </w:r>
+    </w:p>
+    <w:p>
+      <w:pPr>
+        <w:pStyle w:val="Geenafstand"/>
+        <w:spacing w:line="360" w:lineRule="auto"/>
+      </w:pPr>
+      <w:r>
+        <w:t xml:space="preserve"> </w:t>
+      </w:r>
+      <w:r>
+        <w:t xml:space="preserve">In conclusion, guests pay higher rates for </w:t>
+      </w:r>
+      <w:r>
+        <w:t xml:space="preserve">…. </w:t>
+      </w:r>
+      <w:r>
+        <w:t xml:space="preserve"> </w:t>
+      </w:r>
+    </w:p>
+    <w:p>
+      <w:pPr>
+        <w:pStyle w:val="Geenafstand"/>
+        <w:spacing w:line="360" w:lineRule="auto"/>
+      </w:pPr>
+    </w:p>
+    <w:p>
+      <w:pPr>
+        <w:pStyle w:val="Geenafstand"/>
+        <w:spacing w:line="360" w:lineRule="auto"/>
+      </w:pPr>
+    </w:p>
+    <w:p>
+      <w:pPr>
+        <w:pStyle w:val="Geenafstand"/>
+        <w:spacing w:line="360" w:lineRule="auto"/>
+      </w:pPr>
+    </w:p>
+    <w:p>
+      <w:pPr>
+        <w:pStyle w:val="Geenafstand"/>
+        <w:spacing w:line="360" w:lineRule="auto"/>
+      </w:pPr>
+    </w:p>
+    <w:p>
+      <w:pPr>
+        <w:pStyle w:val="Geenafstand"/>
+        <w:spacing w:line="360" w:lineRule="auto"/>
+      </w:pPr>
+    </w:p>
+    <w:p>
+      <w:pPr>
+        <w:pStyle w:val="Geenafstand"/>
+        <w:spacing w:line="360" w:lineRule="auto"/>
+      </w:pPr>
+    </w:p>
+    <w:p>
+      <w:pPr>
+        <w:pStyle w:val="Geenafstand"/>
+        <w:spacing w:line="360" w:lineRule="auto"/>
+      </w:pPr>
+    </w:p>
+    <w:p>
+      <w:pPr>
+        <w:pStyle w:val="Geenafstand"/>
+        <w:spacing w:line="360" w:lineRule="auto"/>
+      </w:pPr>
+    </w:p>
+    <w:p>
+      <w:pPr>
+        <w:pStyle w:val="Geenafstand"/>
+        <w:spacing w:line="360" w:lineRule="auto"/>
+      </w:pPr>
+    </w:p>
+    <w:p>
+      <w:pPr>
+        <w:pStyle w:val="Geenafstand"/>
+        <w:spacing w:line="360" w:lineRule="auto"/>
+      </w:pPr>
+    </w:p>
+    <w:p>
+      <w:pPr>
+        <w:pStyle w:val="Geenafstand"/>
+        <w:spacing w:line="360" w:lineRule="auto"/>
+      </w:pPr>
+    </w:p>
+    <w:p>
+      <w:pPr>
+        <w:pStyle w:val="Geenafstand"/>
+        <w:spacing w:line="360" w:lineRule="auto"/>
+      </w:pPr>
+    </w:p>
+    <w:p>
+      <w:pPr>
+        <w:pStyle w:val="Geenafstand"/>
+        <w:spacing w:line="360" w:lineRule="auto"/>
         <w:rPr>
           <w:sz w:val="28"/>
           <w:szCs w:val="28"/>
         </w:rPr>
-        <w:t xml:space="preserve">6 Conclusion </w:t>
-      </w:r>
-    </w:p>
-    <w:p>
-      <w:pPr>
-        <w:pStyle w:val="Geenafstand"/>
-        <w:spacing w:line="360" w:lineRule="auto"/>
-      </w:pPr>
-      <w:r>
-        <w:t xml:space="preserve"> </w:t>
-      </w:r>
-      <w:r>
-        <w:t xml:space="preserve">In conclusion, guests pay higher rates for </w:t>
-      </w:r>
-      <w:r>
-        <w:t xml:space="preserve">…. </w:t>
-      </w:r>
-      <w:r>
-        <w:t xml:space="preserve"> </w:t>
-      </w:r>
-    </w:p>
-    <w:p>
-      <w:pPr>
-        <w:pStyle w:val="Geenafstand"/>
-        <w:spacing w:line="360" w:lineRule="auto"/>
-      </w:pPr>
-    </w:p>
-    <w:p>
-      <w:pPr>
-        <w:pStyle w:val="Geenafstand"/>
-        <w:spacing w:line="360" w:lineRule="auto"/>
-      </w:pPr>
-    </w:p>
-    <w:p>
-      <w:pPr>
-        <w:pStyle w:val="Geenafstand"/>
-        <w:spacing w:line="360" w:lineRule="auto"/>
-      </w:pPr>
-    </w:p>
-    <w:p>
-      <w:pPr>
-        <w:pStyle w:val="Geenafstand"/>
-        <w:spacing w:line="360" w:lineRule="auto"/>
-      </w:pPr>
-    </w:p>
-    <w:p>
-      <w:pPr>
-        <w:pStyle w:val="Geenafstand"/>
-        <w:spacing w:line="360" w:lineRule="auto"/>
-      </w:pPr>
-    </w:p>
-    <w:p>
-      <w:pPr>
-        <w:pStyle w:val="Geenafstand"/>
-        <w:spacing w:line="360" w:lineRule="auto"/>
-      </w:pPr>
-    </w:p>
-    <w:p>
-      <w:pPr>
-        <w:pStyle w:val="Geenafstand"/>
-        <w:spacing w:line="360" w:lineRule="auto"/>
-      </w:pPr>
-    </w:p>
-    <w:p>
-      <w:pPr>
-        <w:pStyle w:val="Geenafstand"/>
-        <w:spacing w:line="360" w:lineRule="auto"/>
-      </w:pPr>
-    </w:p>
-    <w:p>
-      <w:pPr>
-        <w:pStyle w:val="Geenafstand"/>
-        <w:spacing w:line="360" w:lineRule="auto"/>
-      </w:pPr>
-    </w:p>
-    <w:p>
-      <w:pPr>
-        <w:pStyle w:val="Geenafstand"/>
-        <w:spacing w:line="360" w:lineRule="auto"/>
-      </w:pPr>
-    </w:p>
-    <w:p>
-      <w:pPr>
-        <w:pStyle w:val="Geenafstand"/>
-        <w:spacing w:line="360" w:lineRule="auto"/>
-      </w:pPr>
-    </w:p>
-    <w:p>
-      <w:pPr>
-        <w:pStyle w:val="Geenafstand"/>
-        <w:spacing w:line="360" w:lineRule="auto"/>
-      </w:pPr>
-    </w:p>
-    <w:p>
-      <w:pPr>
-        <w:pStyle w:val="Geenafstand"/>
-        <w:spacing w:line="360" w:lineRule="auto"/>
-      </w:pPr>
-    </w:p>
-    <w:p>
-      <w:pPr>
-        <w:pStyle w:val="Geenafstand"/>
-        <w:spacing w:line="360" w:lineRule="auto"/>
-      </w:pPr>
-    </w:p>
-    <w:p>
-      <w:pPr>
-        <w:pStyle w:val="Geenafstand"/>
-        <w:spacing w:line="360" w:lineRule="auto"/>
-      </w:pPr>
-    </w:p>
-    <w:p>
-      <w:pPr>
-        <w:pStyle w:val="Geenafstand"/>
-        <w:spacing w:line="360" w:lineRule="auto"/>
-      </w:pPr>
-    </w:p>
-    <w:p>
-      <w:pPr>
-        <w:pStyle w:val="Geenafstand"/>
-        <w:spacing w:line="360" w:lineRule="auto"/>
-      </w:pPr>
-    </w:p>
-    <w:p>
-      <w:pPr>
-        <w:pStyle w:val="Geenafstand"/>
-        <w:spacing w:line="360" w:lineRule="auto"/>
-      </w:pPr>
-    </w:p>
-    <w:p>
-      <w:pPr>
-        <w:pStyle w:val="Geenafstand"/>
-        <w:spacing w:line="360" w:lineRule="auto"/>
-      </w:pPr>
-    </w:p>
-    <w:p>
-      <w:pPr>
-        <w:pStyle w:val="Geenafstand"/>
-        <w:spacing w:line="360" w:lineRule="auto"/>
-      </w:pPr>
-    </w:p>
-    <w:p>
-      <w:pPr>
-        <w:pStyle w:val="Geenafstand"/>
-        <w:spacing w:line="360" w:lineRule="auto"/>
-      </w:pPr>
-    </w:p>
-    <w:p>
-      <w:pPr>
-        <w:pStyle w:val="Geenafstand"/>
-        <w:spacing w:line="360" w:lineRule="auto"/>
+      </w:pPr>
+      <w:r>
         <w:rPr>
           <w:sz w:val="28"/>
           <w:szCs w:val="28"/>
         </w:rPr>
-      </w:pPr>
-      <w:r>
-        <w:rPr>
-          <w:sz w:val="28"/>
-          <w:szCs w:val="28"/>
-        </w:rPr>
-        <w:lastRenderedPageBreak/>
         <w:t>Reference list</w:t>
       </w:r>
     </w:p>
@@ -1385,7 +2193,23 @@
           <w:sz w:val="22"/>
           <w:szCs w:val="22"/>
         </w:rPr>
-        <w:t>Chen, Y., &amp; Xie, K. (2017). Consumer valuation of Airbnb listings: a hedonic pricing approach.</w:t>
+        <w:t xml:space="preserve">Chen, Y., &amp; </w:t>
+      </w:r>
+      <w:proofErr w:type="spellStart"/>
+      <w:r>
+        <w:rPr>
+          <w:sz w:val="22"/>
+          <w:szCs w:val="22"/>
+        </w:rPr>
+        <w:t>Xie</w:t>
+      </w:r>
+      <w:proofErr w:type="spellEnd"/>
+      <w:r>
+        <w:rPr>
+          <w:sz w:val="22"/>
+          <w:szCs w:val="22"/>
+        </w:rPr>
+        <w:t>, K. (2017). Consumer valuation of Airbnb listings: a hedonic pricing approach.</w:t>
       </w:r>
       <w:r>
         <w:rPr>
@@ -1436,8 +2260,21 @@
       <w:pPr>
         <w:pStyle w:val="Geenafstand"/>
       </w:pPr>
-      <w:r>
-        <w:t xml:space="preserve">Ert, Eyal and Fleischer, Aliza and Magen, Nathan, Trust and Reputation in the Sharing Economy: The Role of Personal Photos on Airbnb (January 2016). </w:t>
+      <w:proofErr w:type="spellStart"/>
+      <w:r>
+        <w:t>Ert</w:t>
+      </w:r>
+      <w:proofErr w:type="spellEnd"/>
+      <w:r>
+        <w:t xml:space="preserve">, </w:t>
+      </w:r>
+      <w:proofErr w:type="spellStart"/>
+      <w:r>
+        <w:t>Eyal</w:t>
+      </w:r>
+      <w:proofErr w:type="spellEnd"/>
+      <w:r>
+        <w:t xml:space="preserve"> and Fleischer, Aliza and Magen, Nathan, Trust and Reputation in the Sharing Economy: The Role of Personal Photos on Airbnb (January 2016). </w:t>
       </w:r>
     </w:p>
     <w:p>
@@ -1466,7 +2303,23 @@
         <w:pStyle w:val="Geenafstand"/>
       </w:pPr>
       <w:r>
-        <w:t>Liang, S., Schuckert, M., Law, R., &amp; Chen, C. (2017). Be a “Superhost”: The importance of badge systems for peer-to-peer rental accommodations. Tourism Management, 60, 454-465. http://dx.doi.org/10.1016/j.tourman.2017.01.007</w:t>
+        <w:t xml:space="preserve">Liang, S., </w:t>
+      </w:r>
+      <w:proofErr w:type="spellStart"/>
+      <w:r>
+        <w:t>Schuckert</w:t>
+      </w:r>
+      <w:proofErr w:type="spellEnd"/>
+      <w:r>
+        <w:t>, M., Law, R., &amp; Chen, C. (2017). Be a “</w:t>
+      </w:r>
+      <w:proofErr w:type="spellStart"/>
+      <w:r>
+        <w:t>Superhost</w:t>
+      </w:r>
+      <w:proofErr w:type="spellEnd"/>
+      <w:r>
+        <w:t>”: The importance of badge systems for peer-to-peer rental accommodations. Tourism Management, 60, 454-465. http://dx.doi.org/10.1016/j.tourman.2017.01.007</w:t>
       </w:r>
     </w:p>
     <w:p>
@@ -1484,43 +2337,67 @@
           <w:lang w:eastAsia="en-GB"/>
         </w:rPr>
       </w:pPr>
+      <w:proofErr w:type="spellStart"/>
       <w:r>
         <w:rPr>
           <w:lang w:eastAsia="en-GB"/>
         </w:rPr>
-        <w:t>Zervas, G., Proserpio, D., &amp; Byers, J. W. (2017). The Rise of the Sharing Economy: Estimating the Impact of Airbnb on the Hotel Industry. </w:t>
-      </w:r>
+        <w:t>Zervas</w:t>
+      </w:r>
+      <w:proofErr w:type="spellEnd"/>
       <w:r>
         <w:rPr>
           <w:lang w:eastAsia="en-GB"/>
         </w:rPr>
-        <w:t xml:space="preserve"> </w:t>
-      </w:r>
-    </w:p>
-    <w:p>
-      <w:pPr>
-        <w:pStyle w:val="Geenafstand"/>
-      </w:pPr>
-    </w:p>
-    <w:p>
-      <w:pPr>
-        <w:pStyle w:val="Geenafstand"/>
-        <w:spacing w:line="360" w:lineRule="auto"/>
-      </w:pPr>
-      <w:hyperlink r:id="rId10" w:history="1">
+        <w:t xml:space="preserve">, G., </w:t>
+      </w:r>
+      <w:proofErr w:type="spellStart"/>
+      <w:r>
+        <w:rPr>
+          <w:lang w:eastAsia="en-GB"/>
+        </w:rPr>
+        <w:t>Proserpio</w:t>
+      </w:r>
+      <w:proofErr w:type="spellEnd"/>
+      <w:r>
+        <w:rPr>
+          <w:lang w:eastAsia="en-GB"/>
+        </w:rPr>
+        <w:t xml:space="preserve">, D., &amp; Byers, J. W. (2017). The Rise of the Sharing Economy: Estimating the Impact of Airbnb on the Hotel Industry.  </w:t>
+      </w:r>
+    </w:p>
+    <w:p>
+      <w:pPr>
+        <w:pStyle w:val="Geenafstand"/>
+      </w:pPr>
+    </w:p>
+    <w:p>
+      <w:pPr>
+        <w:pStyle w:val="Geenafstand"/>
+        <w:spacing w:line="360" w:lineRule="auto"/>
+      </w:pPr>
+      <w:hyperlink r:id="rId15" w:history="1">
         <w:r>
           <w:rPr>
             <w:rStyle w:val="Hyperlink"/>
           </w:rPr>
-          <w:t>The best amenities to offer right now - Resource Center (airbnb.com)</w:t>
+          <w:t xml:space="preserve">The best amenities to offer right now - Resource </w:t>
+        </w:r>
+        <w:proofErr w:type="spellStart"/>
+        <w:r>
+          <w:rPr>
+            <w:rStyle w:val="Hyperlink"/>
+          </w:rPr>
+          <w:t>Center</w:t>
+        </w:r>
+        <w:proofErr w:type="spellEnd"/>
+        <w:r>
+          <w:rPr>
+            <w:rStyle w:val="Hyperlink"/>
+          </w:rPr>
+          <w:t xml:space="preserve"> (airbnb.com)</w:t>
         </w:r>
       </w:hyperlink>
-    </w:p>
-    <w:p>
-      <w:pPr>
-        <w:pStyle w:val="Geenafstand"/>
-        <w:spacing w:line="360" w:lineRule="auto"/>
-      </w:pPr>
     </w:p>
     <w:p>
       <w:pPr>
@@ -2199,6 +3076,119 @@
     </w:lvl>
   </w:abstractNum>
   <w:abstractNum w:abstractNumId="4" w15:restartNumberingAfterBreak="0">
+    <w:nsid w:val="52124EC1"/>
+    <w:multiLevelType w:val="hybridMultilevel"/>
+    <w:tmpl w:val="29B425E0"/>
+    <w:lvl w:ilvl="0" w:tplc="08090001">
+      <w:start w:val="1"/>
+      <w:numFmt w:val="bullet"/>
+      <w:lvlText w:val=""/>
+      <w:lvlJc w:val="left"/>
+      <w:pPr>
+        <w:ind w:left="1004" w:hanging="360"/>
+      </w:pPr>
+      <w:rPr>
+        <w:rFonts w:ascii="Symbol" w:hAnsi="Symbol" w:hint="default"/>
+      </w:rPr>
+    </w:lvl>
+    <w:lvl w:ilvl="1" w:tplc="08090003" w:tentative="1">
+      <w:start w:val="1"/>
+      <w:numFmt w:val="bullet"/>
+      <w:lvlText w:val="o"/>
+      <w:lvlJc w:val="left"/>
+      <w:pPr>
+        <w:ind w:left="1724" w:hanging="360"/>
+      </w:pPr>
+      <w:rPr>
+        <w:rFonts w:ascii="Courier New" w:hAnsi="Courier New" w:cs="Courier New" w:hint="default"/>
+      </w:rPr>
+    </w:lvl>
+    <w:lvl w:ilvl="2" w:tplc="08090005" w:tentative="1">
+      <w:start w:val="1"/>
+      <w:numFmt w:val="bullet"/>
+      <w:lvlText w:val=""/>
+      <w:lvlJc w:val="left"/>
+      <w:pPr>
+        <w:ind w:left="2444" w:hanging="360"/>
+      </w:pPr>
+      <w:rPr>
+        <w:rFonts w:ascii="Wingdings" w:hAnsi="Wingdings" w:hint="default"/>
+      </w:rPr>
+    </w:lvl>
+    <w:lvl w:ilvl="3" w:tplc="08090001" w:tentative="1">
+      <w:start w:val="1"/>
+      <w:numFmt w:val="bullet"/>
+      <w:lvlText w:val=""/>
+      <w:lvlJc w:val="left"/>
+      <w:pPr>
+        <w:ind w:left="3164" w:hanging="360"/>
+      </w:pPr>
+      <w:rPr>
+        <w:rFonts w:ascii="Symbol" w:hAnsi="Symbol" w:hint="default"/>
+      </w:rPr>
+    </w:lvl>
+    <w:lvl w:ilvl="4" w:tplc="08090003" w:tentative="1">
+      <w:start w:val="1"/>
+      <w:numFmt w:val="bullet"/>
+      <w:lvlText w:val="o"/>
+      <w:lvlJc w:val="left"/>
+      <w:pPr>
+        <w:ind w:left="3884" w:hanging="360"/>
+      </w:pPr>
+      <w:rPr>
+        <w:rFonts w:ascii="Courier New" w:hAnsi="Courier New" w:cs="Courier New" w:hint="default"/>
+      </w:rPr>
+    </w:lvl>
+    <w:lvl w:ilvl="5" w:tplc="08090005" w:tentative="1">
+      <w:start w:val="1"/>
+      <w:numFmt w:val="bullet"/>
+      <w:lvlText w:val=""/>
+      <w:lvlJc w:val="left"/>
+      <w:pPr>
+        <w:ind w:left="4604" w:hanging="360"/>
+      </w:pPr>
+      <w:rPr>
+        <w:rFonts w:ascii="Wingdings" w:hAnsi="Wingdings" w:hint="default"/>
+      </w:rPr>
+    </w:lvl>
+    <w:lvl w:ilvl="6" w:tplc="08090001" w:tentative="1">
+      <w:start w:val="1"/>
+      <w:numFmt w:val="bullet"/>
+      <w:lvlText w:val=""/>
+      <w:lvlJc w:val="left"/>
+      <w:pPr>
+        <w:ind w:left="5324" w:hanging="360"/>
+      </w:pPr>
+      <w:rPr>
+        <w:rFonts w:ascii="Symbol" w:hAnsi="Symbol" w:hint="default"/>
+      </w:rPr>
+    </w:lvl>
+    <w:lvl w:ilvl="7" w:tplc="08090003" w:tentative="1">
+      <w:start w:val="1"/>
+      <w:numFmt w:val="bullet"/>
+      <w:lvlText w:val="o"/>
+      <w:lvlJc w:val="left"/>
+      <w:pPr>
+        <w:ind w:left="6044" w:hanging="360"/>
+      </w:pPr>
+      <w:rPr>
+        <w:rFonts w:ascii="Courier New" w:hAnsi="Courier New" w:cs="Courier New" w:hint="default"/>
+      </w:rPr>
+    </w:lvl>
+    <w:lvl w:ilvl="8" w:tplc="08090005" w:tentative="1">
+      <w:start w:val="1"/>
+      <w:numFmt w:val="bullet"/>
+      <w:lvlText w:val=""/>
+      <w:lvlJc w:val="left"/>
+      <w:pPr>
+        <w:ind w:left="6764" w:hanging="360"/>
+      </w:pPr>
+      <w:rPr>
+        <w:rFonts w:ascii="Wingdings" w:hAnsi="Wingdings" w:hint="default"/>
+      </w:rPr>
+    </w:lvl>
+  </w:abstractNum>
+  <w:abstractNum w:abstractNumId="5" w15:restartNumberingAfterBreak="0">
     <w:nsid w:val="527061E0"/>
     <w:multiLevelType w:val="multilevel"/>
     <w:tmpl w:val="171C0D86"/>
@@ -2360,6 +3350,9 @@
     <w:abstractNumId w:val="3"/>
   </w:num>
   <w:num w:numId="5">
+    <w:abstractNumId w:val="5"/>
+  </w:num>
+  <w:num w:numId="6">
     <w:abstractNumId w:val="4"/>
   </w:num>
 </w:numbering>

</xml_diff>